<commit_message>
side-by-side testing with RD
</commit_message>
<xml_diff>
--- a/Documents/Reports/Progress report May13-Jun13.docx
+++ b/Documents/Reports/Progress report May13-Jun13.docx
@@ -11965,12 +11965,7 @@
         <w:fldChar w:fldCharType="end"/>
       </w:r>
       <w:r>
-        <w:t xml:space="preserve"> shows a comparison between the new and old replacement strategies. RD min and RD max show the range of hits that the existing telemetry device was achieving </w:t>
-      </w:r>
-      <w:bookmarkStart w:id="0" w:name="_GoBack"/>
-      <w:bookmarkEnd w:id="0"/>
-      <w:r>
-        <w:t xml:space="preserve">(see previous reports). </w:t>
+        <w:t xml:space="preserve"> shows a comparison between the new and old replacement strategies. RD min and RD max show the range of hits that the existing telemetry device was achieving (see previous reports). </w:t>
       </w:r>
       <w:r>
         <w:t>Most notably, it can be seen that the line ‘with cycle time compensation’ is much smoother than the one without. The hit rate no longer drops between a filter size of 23 and 30.</w:t>
@@ -12005,32 +12000,19 @@
       <w:pPr>
         <w:pStyle w:val="Caption"/>
       </w:pPr>
-      <w:bookmarkStart w:id="1" w:name="_Ref359257820"/>
+      <w:bookmarkStart w:id="0" w:name="_Ref359257820"/>
       <w:r>
         <w:t xml:space="preserve">Figure </w:t>
       </w:r>
-      <w:r>
-        <w:fldChar w:fldCharType="begin"/>
-      </w:r>
-      <w:r>
-        <w:instrText xml:space="preserve"> SEQ Figure \* ARABIC </w:instrText>
-      </w:r>
-      <w:r>
-        <w:fldChar w:fldCharType="separate"/>
-      </w:r>
-      <w:r>
-        <w:rPr>
-          <w:noProof/>
-        </w:rPr>
-        <w:t>1</w:t>
-      </w:r>
-      <w:r>
-        <w:rPr>
-          <w:noProof/>
-        </w:rPr>
-        <w:fldChar w:fldCharType="end"/>
-      </w:r>
-      <w:bookmarkEnd w:id="1"/>
+      <w:fldSimple w:instr=" SEQ Figure \* ARABIC ">
+        <w:r>
+          <w:rPr>
+            <w:noProof/>
+          </w:rPr>
+          <w:t>1</w:t>
+        </w:r>
+      </w:fldSimple>
+      <w:bookmarkEnd w:id="0"/>
       <w:r>
         <w:t>: Hit rate vs filter size for 32-ID logging list</w:t>
       </w:r>
@@ -12155,29 +12137,19 @@
       <w:pPr>
         <w:pStyle w:val="Caption"/>
       </w:pPr>
-      <w:bookmarkStart w:id="2" w:name="_Ref359266406"/>
+      <w:bookmarkStart w:id="1" w:name="_Ref359266406"/>
       <w:r>
         <w:t xml:space="preserve">Figure </w:t>
       </w:r>
-      <w:r>
-        <w:fldChar w:fldCharType="begin"/>
-      </w:r>
-      <w:r>
-        <w:instrText xml:space="preserve"> SEQ Figure \* ARABIC </w:instrText>
-      </w:r>
-      <w:r>
-        <w:fldChar w:fldCharType="separate"/>
-      </w:r>
-      <w:r>
-        <w:rPr>
-          <w:noProof/>
-        </w:rPr>
-        <w:t>2</w:t>
-      </w:r>
-      <w:r>
-        <w:fldChar w:fldCharType="end"/>
-      </w:r>
-      <w:bookmarkEnd w:id="2"/>
+      <w:fldSimple w:instr=" SEQ Figure \* ARABIC ">
+        <w:r>
+          <w:rPr>
+            <w:noProof/>
+          </w:rPr>
+          <w:t>2</w:t>
+        </w:r>
+      </w:fldSimple>
+      <w:bookmarkEnd w:id="1"/>
       <w:r>
         <w:t>: Message hits vs filter size for varying list sizes</w:t>
       </w:r>
@@ -12864,24 +12836,28 @@
         <w:tc>
           <w:tcPr>
             <w:tcW w:w="903" w:type="dxa"/>
+            <w:shd w:val="clear" w:color="auto" w:fill="FFFF00"/>
           </w:tcPr>
           <w:p/>
         </w:tc>
         <w:tc>
           <w:tcPr>
             <w:tcW w:w="903" w:type="dxa"/>
+            <w:shd w:val="clear" w:color="auto" w:fill="FFFF00"/>
           </w:tcPr>
           <w:p/>
         </w:tc>
         <w:tc>
           <w:tcPr>
             <w:tcW w:w="904" w:type="dxa"/>
+            <w:shd w:val="clear" w:color="auto" w:fill="FFFF00"/>
           </w:tcPr>
           <w:p/>
         </w:tc>
         <w:tc>
           <w:tcPr>
             <w:tcW w:w="903" w:type="dxa"/>
+            <w:shd w:val="clear" w:color="auto" w:fill="FFFF00"/>
           </w:tcPr>
           <w:p>
             <w:r>
@@ -12901,18 +12877,21 @@
         <w:tc>
           <w:tcPr>
             <w:tcW w:w="904" w:type="dxa"/>
+            <w:shd w:val="clear" w:color="auto" w:fill="D9D9D9" w:themeFill="background1" w:themeFillShade="D9"/>
           </w:tcPr>
           <w:p/>
         </w:tc>
         <w:tc>
           <w:tcPr>
             <w:tcW w:w="903" w:type="dxa"/>
+            <w:shd w:val="clear" w:color="auto" w:fill="D9D9D9" w:themeFill="background1" w:themeFillShade="D9"/>
           </w:tcPr>
           <w:p/>
         </w:tc>
         <w:tc>
           <w:tcPr>
             <w:tcW w:w="904" w:type="dxa"/>
+            <w:shd w:val="clear" w:color="auto" w:fill="D9D9D9" w:themeFill="background1" w:themeFillShade="D9"/>
           </w:tcPr>
           <w:p/>
         </w:tc>
@@ -12934,24 +12913,28 @@
         <w:tc>
           <w:tcPr>
             <w:tcW w:w="903" w:type="dxa"/>
+            <w:shd w:val="clear" w:color="auto" w:fill="D9D9D9" w:themeFill="background1" w:themeFillShade="D9"/>
           </w:tcPr>
           <w:p/>
         </w:tc>
         <w:tc>
           <w:tcPr>
             <w:tcW w:w="903" w:type="dxa"/>
+            <w:shd w:val="clear" w:color="auto" w:fill="D9D9D9" w:themeFill="background1" w:themeFillShade="D9"/>
           </w:tcPr>
           <w:p/>
         </w:tc>
         <w:tc>
           <w:tcPr>
             <w:tcW w:w="904" w:type="dxa"/>
+            <w:shd w:val="clear" w:color="auto" w:fill="D9D9D9" w:themeFill="background1" w:themeFillShade="D9"/>
           </w:tcPr>
           <w:p/>
         </w:tc>
         <w:tc>
           <w:tcPr>
             <w:tcW w:w="903" w:type="dxa"/>
+            <w:shd w:val="clear" w:color="auto" w:fill="FFFF00"/>
           </w:tcPr>
           <w:p>
             <w:r>
@@ -12980,22 +12963,28 @@
         <w:tc>
           <w:tcPr>
             <w:tcW w:w="904" w:type="dxa"/>
+            <w:shd w:val="clear" w:color="auto" w:fill="FFFF00"/>
           </w:tcPr>
           <w:p/>
         </w:tc>
         <w:tc>
           <w:tcPr>
             <w:tcW w:w="903" w:type="dxa"/>
+            <w:shd w:val="clear" w:color="auto" w:fill="FFFF00"/>
           </w:tcPr>
           <w:p/>
         </w:tc>
         <w:tc>
           <w:tcPr>
             <w:tcW w:w="904" w:type="dxa"/>
+            <w:shd w:val="clear" w:color="auto" w:fill="FFFF00"/>
           </w:tcPr>
           <w:p>
             <w:r>
-              <w:t>Exam: TBD</w:t>
+              <w:t xml:space="preserve">Exam: </w:t>
+            </w:r>
+            <w:r>
+              <w:t>9th</w:t>
             </w:r>
           </w:p>
         </w:tc>
@@ -13017,18 +13006,21 @@
         <w:tc>
           <w:tcPr>
             <w:tcW w:w="903" w:type="dxa"/>
+            <w:shd w:val="clear" w:color="auto" w:fill="FFFF00"/>
           </w:tcPr>
           <w:p/>
         </w:tc>
         <w:tc>
           <w:tcPr>
             <w:tcW w:w="903" w:type="dxa"/>
+            <w:shd w:val="clear" w:color="auto" w:fill="FFFF00"/>
           </w:tcPr>
           <w:p/>
         </w:tc>
         <w:tc>
           <w:tcPr>
             <w:tcW w:w="904" w:type="dxa"/>
+            <w:shd w:val="clear" w:color="auto" w:fill="FFFF00"/>
           </w:tcPr>
           <w:p>
             <w:r>
@@ -13045,24 +13037,28 @@
         <w:tc>
           <w:tcPr>
             <w:tcW w:w="903" w:type="dxa"/>
+            <w:shd w:val="clear" w:color="auto" w:fill="D9D9D9" w:themeFill="background1" w:themeFillShade="D9"/>
           </w:tcPr>
           <w:p/>
         </w:tc>
         <w:tc>
           <w:tcPr>
             <w:tcW w:w="904" w:type="dxa"/>
+            <w:shd w:val="clear" w:color="auto" w:fill="D9D9D9" w:themeFill="background1" w:themeFillShade="D9"/>
           </w:tcPr>
           <w:p/>
         </w:tc>
         <w:tc>
           <w:tcPr>
             <w:tcW w:w="903" w:type="dxa"/>
+            <w:shd w:val="clear" w:color="auto" w:fill="D9D9D9" w:themeFill="background1" w:themeFillShade="D9"/>
           </w:tcPr>
           <w:p/>
         </w:tc>
         <w:tc>
           <w:tcPr>
             <w:tcW w:w="904" w:type="dxa"/>
+            <w:shd w:val="clear" w:color="auto" w:fill="D9D9D9" w:themeFill="background1" w:themeFillShade="D9"/>
           </w:tcPr>
           <w:p/>
         </w:tc>
@@ -13084,6 +13080,7 @@
         <w:tc>
           <w:tcPr>
             <w:tcW w:w="903" w:type="dxa"/>
+            <w:shd w:val="clear" w:color="auto" w:fill="FFFF00"/>
           </w:tcPr>
           <w:p>
             <w:r>
@@ -13100,36 +13097,42 @@
         <w:tc>
           <w:tcPr>
             <w:tcW w:w="903" w:type="dxa"/>
+            <w:shd w:val="clear" w:color="auto" w:fill="D9D9D9" w:themeFill="background1" w:themeFillShade="D9"/>
           </w:tcPr>
           <w:p/>
         </w:tc>
         <w:tc>
           <w:tcPr>
             <w:tcW w:w="904" w:type="dxa"/>
+            <w:shd w:val="clear" w:color="auto" w:fill="D9D9D9" w:themeFill="background1" w:themeFillShade="D9"/>
           </w:tcPr>
           <w:p/>
         </w:tc>
         <w:tc>
           <w:tcPr>
             <w:tcW w:w="903" w:type="dxa"/>
+            <w:shd w:val="clear" w:color="auto" w:fill="D9D9D9" w:themeFill="background1" w:themeFillShade="D9"/>
           </w:tcPr>
           <w:p/>
         </w:tc>
         <w:tc>
           <w:tcPr>
             <w:tcW w:w="904" w:type="dxa"/>
+            <w:shd w:val="clear" w:color="auto" w:fill="D9D9D9" w:themeFill="background1" w:themeFillShade="D9"/>
           </w:tcPr>
           <w:p/>
         </w:tc>
         <w:tc>
           <w:tcPr>
             <w:tcW w:w="903" w:type="dxa"/>
+            <w:shd w:val="clear" w:color="auto" w:fill="D9D9D9" w:themeFill="background1" w:themeFillShade="D9"/>
           </w:tcPr>
           <w:p/>
         </w:tc>
         <w:tc>
           <w:tcPr>
             <w:tcW w:w="904" w:type="dxa"/>
+            <w:shd w:val="clear" w:color="auto" w:fill="D9D9D9" w:themeFill="background1" w:themeFillShade="D9"/>
           </w:tcPr>
           <w:p/>
         </w:tc>
@@ -13154,12 +13157,14 @@
         <w:tc>
           <w:tcPr>
             <w:tcW w:w="903" w:type="dxa"/>
+            <w:shd w:val="clear" w:color="auto" w:fill="FFFF00"/>
           </w:tcPr>
           <w:p/>
         </w:tc>
         <w:tc>
           <w:tcPr>
             <w:tcW w:w="903" w:type="dxa"/>
+            <w:shd w:val="clear" w:color="auto" w:fill="FFFF00"/>
           </w:tcPr>
           <w:p>
             <w:r>
@@ -13176,30 +13181,35 @@
         <w:tc>
           <w:tcPr>
             <w:tcW w:w="904" w:type="dxa"/>
+            <w:shd w:val="clear" w:color="auto" w:fill="D9D9D9" w:themeFill="background1" w:themeFillShade="D9"/>
           </w:tcPr>
           <w:p/>
         </w:tc>
         <w:tc>
           <w:tcPr>
             <w:tcW w:w="903" w:type="dxa"/>
+            <w:shd w:val="clear" w:color="auto" w:fill="D9D9D9" w:themeFill="background1" w:themeFillShade="D9"/>
           </w:tcPr>
           <w:p/>
         </w:tc>
         <w:tc>
           <w:tcPr>
             <w:tcW w:w="904" w:type="dxa"/>
+            <w:shd w:val="clear" w:color="auto" w:fill="D9D9D9" w:themeFill="background1" w:themeFillShade="D9"/>
           </w:tcPr>
           <w:p/>
         </w:tc>
         <w:tc>
           <w:tcPr>
             <w:tcW w:w="903" w:type="dxa"/>
+            <w:shd w:val="clear" w:color="auto" w:fill="D9D9D9" w:themeFill="background1" w:themeFillShade="D9"/>
           </w:tcPr>
           <w:p/>
         </w:tc>
         <w:tc>
           <w:tcPr>
             <w:tcW w:w="904" w:type="dxa"/>
+            <w:shd w:val="clear" w:color="auto" w:fill="D9D9D9" w:themeFill="background1" w:themeFillShade="D9"/>
           </w:tcPr>
           <w:p/>
         </w:tc>
@@ -13221,30 +13231,35 @@
         <w:tc>
           <w:tcPr>
             <w:tcW w:w="903" w:type="dxa"/>
+            <w:shd w:val="clear" w:color="auto" w:fill="FFFF00"/>
           </w:tcPr>
           <w:p/>
         </w:tc>
         <w:tc>
           <w:tcPr>
             <w:tcW w:w="903" w:type="dxa"/>
+            <w:shd w:val="clear" w:color="auto" w:fill="FFFF00"/>
           </w:tcPr>
           <w:p/>
         </w:tc>
         <w:tc>
           <w:tcPr>
             <w:tcW w:w="904" w:type="dxa"/>
+            <w:shd w:val="clear" w:color="auto" w:fill="FFFF00"/>
           </w:tcPr>
           <w:p/>
         </w:tc>
         <w:tc>
           <w:tcPr>
             <w:tcW w:w="903" w:type="dxa"/>
+            <w:shd w:val="clear" w:color="auto" w:fill="FFFF00"/>
           </w:tcPr>
           <w:p/>
         </w:tc>
         <w:tc>
           <w:tcPr>
             <w:tcW w:w="904" w:type="dxa"/>
+            <w:shd w:val="clear" w:color="auto" w:fill="FFFF00"/>
           </w:tcPr>
           <w:p>
             <w:r>
@@ -13264,12 +13279,14 @@
         <w:tc>
           <w:tcPr>
             <w:tcW w:w="903" w:type="dxa"/>
+            <w:shd w:val="clear" w:color="auto" w:fill="D9D9D9" w:themeFill="background1" w:themeFillShade="D9"/>
           </w:tcPr>
           <w:p/>
         </w:tc>
         <w:tc>
           <w:tcPr>
             <w:tcW w:w="904" w:type="dxa"/>
+            <w:shd w:val="clear" w:color="auto" w:fill="D9D9D9" w:themeFill="background1" w:themeFillShade="D9"/>
           </w:tcPr>
           <w:p/>
         </w:tc>
@@ -13291,42 +13308,49 @@
         <w:tc>
           <w:tcPr>
             <w:tcW w:w="903" w:type="dxa"/>
+            <w:shd w:val="clear" w:color="auto" w:fill="FFFF00"/>
           </w:tcPr>
           <w:p/>
         </w:tc>
         <w:tc>
           <w:tcPr>
             <w:tcW w:w="903" w:type="dxa"/>
+            <w:shd w:val="clear" w:color="auto" w:fill="FFFF00"/>
           </w:tcPr>
           <w:p/>
         </w:tc>
         <w:tc>
           <w:tcPr>
             <w:tcW w:w="904" w:type="dxa"/>
+            <w:shd w:val="clear" w:color="auto" w:fill="FFFF00"/>
           </w:tcPr>
           <w:p/>
         </w:tc>
         <w:tc>
           <w:tcPr>
             <w:tcW w:w="903" w:type="dxa"/>
+            <w:shd w:val="clear" w:color="auto" w:fill="FFFF00"/>
           </w:tcPr>
           <w:p/>
         </w:tc>
         <w:tc>
           <w:tcPr>
             <w:tcW w:w="904" w:type="dxa"/>
+            <w:shd w:val="clear" w:color="auto" w:fill="FFFF00"/>
           </w:tcPr>
           <w:p/>
         </w:tc>
         <w:tc>
           <w:tcPr>
             <w:tcW w:w="903" w:type="dxa"/>
+            <w:shd w:val="clear" w:color="auto" w:fill="FFFF00"/>
           </w:tcPr>
           <w:p/>
         </w:tc>
         <w:tc>
           <w:tcPr>
             <w:tcW w:w="904" w:type="dxa"/>
+            <w:shd w:val="clear" w:color="auto" w:fill="FFFF00"/>
           </w:tcPr>
           <w:p>
             <w:r>
@@ -13345,7 +13369,10 @@
         </w:tc>
       </w:tr>
     </w:tbl>
-    <w:p/>
+    <w:p>
+      <w:bookmarkStart w:id="2" w:name="_GoBack"/>
+      <w:bookmarkEnd w:id="2"/>
+    </w:p>
     <w:sectPr>
       <w:headerReference w:type="default" r:id="rId11"/>
       <w:pgSz w:w="11906" w:h="16838"/>
@@ -17552,11 +17579,11 @@
           <c:showPercent val="0"/>
           <c:showBubbleSize val="0"/>
         </c:dLbls>
-        <c:axId val="141834880"/>
-        <c:axId val="142833536"/>
+        <c:axId val="100444032"/>
+        <c:axId val="103960576"/>
       </c:scatterChart>
       <c:valAx>
-        <c:axId val="141834880"/>
+        <c:axId val="100444032"/>
         <c:scaling>
           <c:orientation val="minMax"/>
           <c:max val="32"/>
@@ -17587,13 +17614,13 @@
         <c:majorTickMark val="out"/>
         <c:minorTickMark val="none"/>
         <c:tickLblPos val="nextTo"/>
-        <c:crossAx val="142833536"/>
+        <c:crossAx val="103960576"/>
         <c:crosses val="autoZero"/>
         <c:crossBetween val="midCat"/>
         <c:majorUnit val="2"/>
       </c:valAx>
       <c:valAx>
-        <c:axId val="142833536"/>
+        <c:axId val="103960576"/>
         <c:scaling>
           <c:orientation val="minMax"/>
           <c:max val="1400000"/>
@@ -17623,7 +17650,7 @@
         <c:majorTickMark val="out"/>
         <c:minorTickMark val="none"/>
         <c:tickLblPos val="nextTo"/>
-        <c:crossAx val="141834880"/>
+        <c:crossAx val="100444032"/>
         <c:crosses val="autoZero"/>
         <c:crossBetween val="midCat"/>
       </c:valAx>
@@ -18933,11 +18960,11 @@
           <c:showPercent val="0"/>
           <c:showBubbleSize val="0"/>
         </c:dLbls>
-        <c:axId val="77718272"/>
-        <c:axId val="77720192"/>
+        <c:axId val="92994560"/>
+        <c:axId val="98706560"/>
       </c:scatterChart>
       <c:valAx>
-        <c:axId val="77718272"/>
+        <c:axId val="92994560"/>
         <c:scaling>
           <c:orientation val="minMax"/>
           <c:max val="1"/>
@@ -18967,14 +18994,14 @@
         <c:majorTickMark val="out"/>
         <c:minorTickMark val="none"/>
         <c:tickLblPos val="nextTo"/>
-        <c:crossAx val="77720192"/>
+        <c:crossAx val="98706560"/>
         <c:crosses val="autoZero"/>
         <c:crossBetween val="midCat"/>
         <c:majorUnit val="0.1"/>
         <c:minorUnit val="2.0000000000000004E-2"/>
       </c:valAx>
       <c:valAx>
-        <c:axId val="77720192"/>
+        <c:axId val="98706560"/>
         <c:scaling>
           <c:orientation val="minMax"/>
           <c:max val="1400000"/>
@@ -19009,7 +19036,7 @@
         <c:majorTickMark val="out"/>
         <c:minorTickMark val="none"/>
         <c:tickLblPos val="nextTo"/>
-        <c:crossAx val="77718272"/>
+        <c:crossAx val="92994560"/>
         <c:crosses val="autoZero"/>
         <c:crossBetween val="midCat"/>
       </c:valAx>
@@ -19318,7 +19345,7 @@
 </file>
 
 <file path=customXml/itemProps1.xml><?xml version="1.0" encoding="utf-8"?>
-<ds:datastoreItem xmlns:ds="http://schemas.openxmlformats.org/officeDocument/2006/customXml" ds:itemID="{1A561F6F-0DFC-48E2-80C5-903B5AC3909C}">
+<ds:datastoreItem xmlns:ds="http://schemas.openxmlformats.org/officeDocument/2006/customXml" ds:itemID="{4AF7CD1E-D785-414F-9111-2072AFAF1D8F}">
   <ds:schemaRefs>
     <ds:schemaRef ds:uri="http://schemas.openxmlformats.org/officeDocument/2006/bibliography"/>
   </ds:schemaRefs>

</xml_diff>